<commit_message>
Partial initial implementation of LinkedList and basic main class
</commit_message>
<xml_diff>
--- a/polynomial_crc_cards.docx
+++ b/polynomial_crc_cards.docx
@@ -186,7 +186,6 @@
                 <w:rFonts w:ascii="Consolas" w:hAnsi="Consolas"/>
               </w:rPr>
             </w:pPr>
-            <w:proofErr w:type="spellStart"/>
             <w:r>
               <w:rPr>
                 <w:rFonts w:ascii="Consolas" w:hAnsi="Consolas"/>
@@ -199,7 +198,6 @@
               </w:rPr>
               <w:t>List</w:t>
             </w:r>
-            <w:proofErr w:type="spellEnd"/>
           </w:p>
         </w:tc>
       </w:tr>
@@ -393,7 +391,6 @@
                 <w:rFonts w:ascii="Consolas" w:hAnsi="Consolas"/>
               </w:rPr>
             </w:pPr>
-            <w:proofErr w:type="spellStart"/>
             <w:r>
               <w:rPr>
                 <w:rFonts w:ascii="Consolas" w:hAnsi="Consolas"/>
@@ -412,7 +409,6 @@
               </w:rPr>
               <w:t>Iterator</w:t>
             </w:r>
-            <w:proofErr w:type="spellEnd"/>
           </w:p>
         </w:tc>
       </w:tr>
@@ -453,14 +449,12 @@
                 <w:rFonts w:ascii="Consolas" w:hAnsi="Consolas"/>
               </w:rPr>
             </w:pPr>
-            <w:proofErr w:type="spellStart"/>
             <w:r>
               <w:rPr>
                 <w:rFonts w:ascii="Consolas" w:hAnsi="Consolas"/>
               </w:rPr>
               <w:t>ListIterator</w:t>
             </w:r>
-            <w:proofErr w:type="spellEnd"/>
           </w:p>
         </w:tc>
       </w:tr>
@@ -615,19 +609,11 @@
                 <w:i/>
               </w:rPr>
             </w:pPr>
-            <w:proofErr w:type="gramStart"/>
-            <w:r>
-              <w:rPr>
-                <w:i/>
-              </w:rPr>
-              <w:t>has</w:t>
-            </w:r>
-            <w:proofErr w:type="gramEnd"/>
-            <w:r>
-              <w:rPr>
-                <w:i/>
-              </w:rPr>
-              <w:t xml:space="preserve"> next element?</w:t>
+            <w:r>
+              <w:rPr>
+                <w:i/>
+              </w:rPr>
+              <w:t>has next element?</w:t>
             </w:r>
           </w:p>
         </w:tc>
@@ -648,6 +634,7 @@
             <w:tcW w:w="4788" w:type="dxa"/>
             <w:tcBorders>
               <w:top w:val="single" w:sz="4" w:space="0" w:color="0070C0"/>
+              <w:bottom w:val="single" w:sz="4" w:space="0" w:color="0070C0"/>
             </w:tcBorders>
           </w:tcPr>
           <w:p>
@@ -662,6 +649,41 @@
               </w:rPr>
               <w:t>set value of an element</w:t>
             </w:r>
+          </w:p>
+        </w:tc>
+        <w:tc>
+          <w:tcPr>
+            <w:tcW w:w="4788" w:type="dxa"/>
+            <w:tcBorders>
+              <w:top w:val="single" w:sz="4" w:space="0" w:color="0070C0"/>
+              <w:bottom w:val="single" w:sz="4" w:space="0" w:color="0070C0"/>
+            </w:tcBorders>
+          </w:tcPr>
+          <w:p/>
+        </w:tc>
+      </w:tr>
+      <w:tr>
+        <w:tc>
+          <w:tcPr>
+            <w:tcW w:w="4788" w:type="dxa"/>
+            <w:tcBorders>
+              <w:top w:val="single" w:sz="4" w:space="0" w:color="0070C0"/>
+            </w:tcBorders>
+          </w:tcPr>
+          <w:p>
+            <w:pPr>
+              <w:rPr>
+                <w:i/>
+              </w:rPr>
+            </w:pPr>
+            <w:r>
+              <w:rPr>
+                <w:i/>
+              </w:rPr>
+              <w:t>get first element</w:t>
+            </w:r>
+            <w:bookmarkStart w:id="0" w:name="_GoBack"/>
+            <w:bookmarkEnd w:id="0"/>
           </w:p>
         </w:tc>
         <w:tc>
@@ -800,8 +822,6 @@
       <w:pPr>
         <w:spacing w:after="0"/>
       </w:pPr>
-      <w:bookmarkStart w:id="0" w:name="_GoBack"/>
-      <w:bookmarkEnd w:id="0"/>
     </w:p>
     <w:sectPr>
       <w:pgSz w:w="12240" w:h="15840"/>

</xml_diff>